<commit_message>
More text fixes; updated Next Steps document
</commit_message>
<xml_diff>
--- a/docassemble/RFApackage/data/templates/RFApackage_next_steps.docx
+++ b/docassemble/RFApackage/data/templates/RFApackage_next_steps.docx
@@ -652,22 +652,8 @@
     <w:p>
       <w:pPr>
         <w:pStyle w:val="ListParagraph"/>
-        <w:numPr>
-          <w:ilvl w:val="0"/>
-          <w:numId w:val="20"/>
-        </w:numPr>
-        <w:ind w:left="360"/>
-        <w:rPr>
-          <w:rFonts w:ascii="Arial Nova" w:eastAsia="Arial Nova" w:hAnsi="Arial Nova" w:cs="Arial Nova"/>
-          <w:szCs w:val="28"/>
-        </w:rPr>
-      </w:pPr>
-      <w:r>
-        <w:rPr>
-          <w:rFonts w:ascii="Arial Nova" w:eastAsia="Arial Nova" w:hAnsi="Arial Nova" w:cs="Arial Nova"/>
-          <w:color w:val="333333"/>
-          <w:szCs w:val="28"/>
-        </w:rPr>
+      </w:pPr>
+      <w:r>
         <w:lastRenderedPageBreak/>
         <w:t>Do you have a disability that makes it hard for you to communicate with the court or understand what is happening in your case? Ask the court about getting a Communication Support Specialist for your case.</w:t>
       </w:r>
@@ -721,7 +707,13 @@
         <w:t xml:space="preserve">final </w:t>
       </w:r>
       <w:r>
-        <w:t>hearing, if the judge agrees with you, they will give you a Relief from Abuse order. The court will also hand the defendant a copy.</w:t>
+        <w:t xml:space="preserve">hearing, if the judge agrees with you, they will give you a Relief from Abuse order. The court will hand </w:t>
+      </w:r>
+      <w:r>
+        <w:t xml:space="preserve">it to </w:t>
+      </w:r>
+      <w:r>
+        <w:t>the defendant.</w:t>
       </w:r>
     </w:p>
     <w:p>
@@ -757,10 +749,10 @@
         <w:ind w:left="360"/>
       </w:pPr>
       <w:r>
-        <w:t xml:space="preserve">The RFA order lasts for a fixed amount of time. During that time, if the defendant violates the order, </w:t>
-      </w:r>
-      <w:r>
-        <w:t>contact local police. Violating the order is a separate criminal charge against the defendant.</w:t>
+        <w:t xml:space="preserve">The RFA order lasts for a fixed amount of time. During that time, if the defendant violates the order, contact local police. Violating the </w:t>
+      </w:r>
+      <w:r>
+        <w:t>order is a separate criminal charge against the defendant.</w:t>
       </w:r>
     </w:p>
     <w:p>
@@ -807,47 +799,81 @@
         <w:pStyle w:val="Heading2"/>
       </w:pPr>
       <w:r>
-        <w:t>Learn more</w:t>
-      </w:r>
-      <w:r>
-        <w:t xml:space="preserve"> or contact us at Legal Services Vermont</w:t>
+        <w:t>Get help</w:t>
       </w:r>
     </w:p>
     <w:p>
-      <w:pPr>
-        <w:spacing w:after="360"/>
-        <w:ind w:right="446"/>
-        <w:jc w:val="both"/>
-      </w:pPr>
-      <w:hyperlink r:id="rId16">
+      <w:r>
+        <w:t>Work with an advocate from the Vermont</w:t>
+      </w:r>
+      <w:r>
+        <w:t xml:space="preserve"> </w:t>
+      </w:r>
+      <w:r>
+        <w:t>Network</w:t>
+      </w:r>
+      <w:r>
+        <w:t xml:space="preserve"> </w:t>
+      </w:r>
+      <w:r>
+        <w:t xml:space="preserve">to create a safety plan </w:t>
+      </w:r>
+      <w:r>
+        <w:t>and get</w:t>
+      </w:r>
+      <w:r>
+        <w:t xml:space="preserve"> support during th</w:t>
+      </w:r>
+      <w:r>
+        <w:t>is</w:t>
+      </w:r>
+      <w:r>
+        <w:t xml:space="preserve"> process.</w:t>
+      </w:r>
+      <w:r>
+        <w:br/>
+      </w:r>
+      <w:hyperlink r:id="rId16" w:history="1">
         <w:r>
           <w:rPr>
             <w:rStyle w:val="Hyperlink"/>
           </w:rPr>
-          <w:t>https://vtlawhelp.org/roadmap/relief-from-abuse/step-1</w:t>
+          <w:t>www.vtnetwork.org/get-help/</w:t>
+        </w:r>
+      </w:hyperlink>
+    </w:p>
+    <w:p>
+      <w:r>
+        <w:t>O</w:t>
+      </w:r>
+      <w:r>
+        <w:t>r contact us at Legal Services Vermont</w:t>
+      </w:r>
+      <w:r>
+        <w:t>. 1-800-889-2047</w:t>
+      </w:r>
+      <w:r>
+        <w:br/>
+      </w:r>
+      <w:hyperlink r:id="rId17">
+        <w:r>
+          <w:rPr>
+            <w:rStyle w:val="Hyperlink"/>
+          </w:rPr>
+          <w:t>vtlawhelp.org/roadmap/relief-from-abuse/step-1</w:t>
         </w:r>
         <w:r>
           <w:br/>
         </w:r>
       </w:hyperlink>
       <w:r>
-        <w:t>1-800-889-2047</w:t>
-      </w:r>
-    </w:p>
-    <w:p>
-      <w:pPr>
-        <w:spacing w:after="360"/>
-        <w:ind w:right="446"/>
-        <w:jc w:val="both"/>
-      </w:pPr>
-      <w:r>
         <w:rPr>
           <w:noProof/>
         </w:rPr>
         <w:drawing>
-          <wp:inline distT="0" distB="0" distL="0" distR="0" wp14:anchorId="7539F351" wp14:editId="7FA9DCBB">
-            <wp:extent cx="1409700" cy="559833"/>
-            <wp:effectExtent l="0" t="0" r="0" b="0"/>
+          <wp:inline distT="0" distB="0" distL="0" distR="0" wp14:anchorId="7539F351" wp14:editId="0C803C56">
+            <wp:extent cx="1618391" cy="692150"/>
+            <wp:effectExtent l="0" t="0" r="1270" b="0"/>
             <wp:docPr id="2" name="Picture 2" descr="Legal Services Vermont logo"/>
             <wp:cNvGraphicFramePr>
               <a:graphicFrameLocks xmlns:a="http://schemas.openxmlformats.org/drawingml/2006/main" noChangeAspect="1"/>
@@ -859,26 +885,33 @@
                     <pic:cNvPr id="0" name="Picture 2"/>
                     <pic:cNvPicPr/>
                   </pic:nvPicPr>
-                  <pic:blipFill>
-                    <a:blip r:embed="rId17" cstate="print">
+                  <pic:blipFill rotWithShape="1">
+                    <a:blip r:embed="rId18" cstate="print">
                       <a:extLst>
                         <a:ext uri="{28A0092B-C50C-407E-A947-70E740481C1C}">
                           <a14:useLocalDpi xmlns:a14="http://schemas.microsoft.com/office/drawing/2010/main" val="0"/>
                         </a:ext>
                       </a:extLst>
                     </a:blip>
-                    <a:stretch>
-                      <a:fillRect/>
-                    </a:stretch>
+                    <a:srcRect l="7143"/>
+                    <a:stretch/>
                   </pic:blipFill>
-                  <pic:spPr>
+                  <pic:spPr bwMode="auto">
                     <a:xfrm>
                       <a:off x="0" y="0"/>
-                      <a:ext cx="1409700" cy="559833"/>
+                      <a:ext cx="1634536" cy="699055"/>
                     </a:xfrm>
                     <a:prstGeom prst="rect">
                       <a:avLst/>
                     </a:prstGeom>
+                    <a:ln>
+                      <a:noFill/>
+                    </a:ln>
+                    <a:extLst>
+                      <a:ext uri="{53640926-AAD7-44D8-BBD7-CCE9431645EC}">
+                        <a14:shadowObscured xmlns:a14="http://schemas.microsoft.com/office/drawing/2010/main"/>
+                      </a:ext>
+                    </a:extLst>
                   </pic:spPr>
                 </pic:pic>
               </a:graphicData>
@@ -1085,7 +1118,6 @@
         <w:docPartUnique/>
       </w:docPartObj>
     </w:sdtPr>
-    <w:sdtEndPr/>
     <w:sdtContent>
       <w:sdt>
         <w:sdtPr>
@@ -1095,7 +1127,6 @@
             <w:docPartUnique/>
           </w:docPartObj>
         </w:sdtPr>
-        <w:sdtEndPr/>
         <w:sdtContent>
           <w:p>
             <w:pPr>

</xml_diff>

<commit_message>
Updated Next Steps document to include some court info, which still needs work; Uploaded courts list csv
</commit_message>
<xml_diff>
--- a/docassemble/RFApackage/data/templates/RFApackage_next_steps.docx
+++ b/docassemble/RFApackage/data/templates/RFApackage_next_steps.docx
@@ -200,15 +200,7 @@
     </w:p>
     <w:p>
       <w:r>
-        <w:t xml:space="preserve">There are also other options if you </w:t>
-      </w:r>
-      <w:proofErr w:type="gramStart"/>
-      <w:r>
-        <w:t>can’t</w:t>
-      </w:r>
-      <w:proofErr w:type="gramEnd"/>
-      <w:r>
-        <w:t xml:space="preserve"> d</w:t>
+        <w:t>There are also other options if you can’t d</w:t>
       </w:r>
       <w:r>
         <w:t>eliver or send</w:t>
@@ -260,22 +252,30 @@
         <w:t xml:space="preserve"> 1-800-540-9990</w:t>
       </w:r>
       <w:r>
-        <w:t xml:space="preserve"> if </w:t>
-      </w:r>
-      <w:proofErr w:type="gramStart"/>
-      <w:r>
-        <w:t>it’s</w:t>
-      </w:r>
-      <w:proofErr w:type="gramEnd"/>
-      <w:r>
-        <w:t xml:space="preserve"> </w:t>
+        <w:t xml:space="preserve"> if it’s </w:t>
       </w:r>
       <w:r>
         <w:rPr>
           <w:b/>
           <w:bCs/>
         </w:rPr>
-        <w:t>during the night, weekend or holiday</w:t>
+        <w:t xml:space="preserve">during the night, </w:t>
+      </w:r>
+      <w:proofErr w:type="gramStart"/>
+      <w:r>
+        <w:rPr>
+          <w:b/>
+          <w:bCs/>
+        </w:rPr>
+        <w:t>weekend</w:t>
+      </w:r>
+      <w:proofErr w:type="gramEnd"/>
+      <w:r>
+        <w:rPr>
+          <w:b/>
+          <w:bCs/>
+        </w:rPr>
+        <w:t xml:space="preserve"> or holiday</w:t>
       </w:r>
       <w:r>
         <w:t>.</w:t>
@@ -342,15 +342,7 @@
         <w:t>Safety plan</w:t>
       </w:r>
       <w:r>
-        <w:t xml:space="preserve">: This is </w:t>
-      </w:r>
-      <w:proofErr w:type="gramStart"/>
-      <w:r>
-        <w:t>a good time</w:t>
-      </w:r>
-      <w:proofErr w:type="gramEnd"/>
-      <w:r>
-        <w:t xml:space="preserve"> to talk to </w:t>
+        <w:t xml:space="preserve">: This is a good time to talk to </w:t>
       </w:r>
       <w:r>
         <w:t>a</w:t>
@@ -434,43 +426,147 @@
     </w:p>
     <w:p>
       <w:r>
-        <w:t>{ address_county } { division }</w:t>
-      </w:r>
-      <w:r>
+        <w:rPr>
+          <w:b/>
+          <w:bCs/>
+        </w:rPr>
+        <w:t>{{</w:t>
+      </w:r>
+      <w:r>
+        <w:rPr>
+          <w:b/>
+          <w:bCs/>
+        </w:rPr>
+        <w:t xml:space="preserve"> address_county </w:t>
+      </w:r>
+      <w:r>
+        <w:rPr>
+          <w:b/>
+          <w:bCs/>
+        </w:rPr>
+        <w:t>}}</w:t>
+      </w:r>
+      <w:r>
+        <w:rPr>
+          <w:b/>
+          <w:bCs/>
+        </w:rPr>
+        <w:t xml:space="preserve"> </w:t>
+      </w:r>
+      <w:r>
+        <w:rPr>
+          <w:b/>
+          <w:bCs/>
+        </w:rPr>
+        <w:t>{{</w:t>
+      </w:r>
+      <w:r>
+        <w:rPr>
+          <w:b/>
+          <w:bCs/>
+        </w:rPr>
+        <w:t xml:space="preserve"> division </w:t>
+      </w:r>
+      <w:r>
+        <w:rPr>
+          <w:b/>
+          <w:bCs/>
+        </w:rPr>
+        <w:t>}}</w:t>
+      </w:r>
+      <w:r>
+        <w:rPr>
+          <w:b/>
+          <w:bCs/>
+        </w:rPr>
         <w:br/>
       </w:r>
       <w:r>
-        <w:t>{ name }</w:t>
+        <w:rPr>
+          <w:b/>
+          <w:bCs/>
+        </w:rPr>
+        <w:t>{{</w:t>
+      </w:r>
+      <w:r>
+        <w:rPr>
+          <w:b/>
+          <w:bCs/>
+        </w:rPr>
+        <w:t xml:space="preserve"> name </w:t>
+      </w:r>
+      <w:r>
+        <w:rPr>
+          <w:b/>
+          <w:bCs/>
+        </w:rPr>
+        <w:t>}}</w:t>
       </w:r>
       <w:r>
         <w:br/>
       </w:r>
       <w:r>
-        <w:t>{ address_address }</w:t>
+        <w:t>{{</w:t>
+      </w:r>
+      <w:r>
+        <w:t xml:space="preserve"> address_address </w:t>
+      </w:r>
+      <w:r>
+        <w:t>}}</w:t>
       </w:r>
       <w:r>
         <w:br/>
       </w:r>
       <w:r>
-        <w:t>{ address_unit }</w:t>
+        <w:t>{{</w:t>
+      </w:r>
+      <w:r>
+        <w:t xml:space="preserve"> address_unit </w:t>
+      </w:r>
+      <w:r>
+        <w:t>}}</w:t>
       </w:r>
       <w:r>
         <w:br/>
       </w:r>
       <w:r>
-        <w:t xml:space="preserve">{ address_city }, </w:t>
-      </w:r>
-      <w:r>
-        <w:t xml:space="preserve">{ </w:t>
-      </w:r>
-      <w:r>
-        <w:t>address_state }</w:t>
-      </w:r>
-      <w:r>
-        <w:t xml:space="preserve"> { </w:t>
-      </w:r>
-      <w:r>
-        <w:t>address_zip }</w:t>
+        <w:t>{{</w:t>
+      </w:r>
+      <w:r>
+        <w:t xml:space="preserve"> address_city </w:t>
+      </w:r>
+      <w:r>
+        <w:t>}}</w:t>
+      </w:r>
+      <w:r>
+        <w:t xml:space="preserve">, </w:t>
+      </w:r>
+      <w:r>
+        <w:t>{{</w:t>
+      </w:r>
+      <w:r>
+        <w:t xml:space="preserve"> </w:t>
+      </w:r>
+      <w:r>
+        <w:t xml:space="preserve">address_state </w:t>
+      </w:r>
+      <w:r>
+        <w:t>}}</w:t>
+      </w:r>
+      <w:r>
+        <w:t xml:space="preserve"> </w:t>
+      </w:r>
+      <w:r>
+        <w:t>{{</w:t>
+      </w:r>
+      <w:r>
+        <w:t xml:space="preserve"> </w:t>
+      </w:r>
+      <w:r>
+        <w:t xml:space="preserve">address_zip </w:t>
+      </w:r>
+      <w:r>
+        <w:t>}}</w:t>
       </w:r>
       <w:r>
         <w:br/>
@@ -482,13 +578,25 @@
         <w:br/>
       </w:r>
       <w:r>
-        <w:t>{ arbitrary_attribute  }</w:t>
+        <w:t>{{</w:t>
+      </w:r>
+      <w:r>
+        <w:t xml:space="preserve"> arbitrary_attribute </w:t>
+      </w:r>
+      <w:r>
+        <w:t>}}</w:t>
       </w:r>
       <w:r>
         <w:br/>
       </w:r>
       <w:r>
-        <w:t>{ email  }</w:t>
+        <w:t>{{</w:t>
+      </w:r>
+      <w:r>
+        <w:t xml:space="preserve"> email </w:t>
+      </w:r>
+      <w:r>
+        <w:t>}}</w:t>
       </w:r>
       <w:r>
         <w:br/>
@@ -501,7 +609,13 @@
         <w:br/>
       </w:r>
       <w:r>
-        <w:t>{ phone  }</w:t>
+        <w:t>{{</w:t>
+      </w:r>
+      <w:r>
+        <w:t xml:space="preserve"> phone </w:t>
+      </w:r>
+      <w:r>
+        <w:t>}}</w:t>
       </w:r>
       <w:r>
         <w:br/>
@@ -523,8 +637,6 @@
       </w:r>
       <w:r>
         <w:br/>
-      </w:r>
-      <w:r>
         <w:t>1-800-540-9990</w:t>
       </w:r>
     </w:p>
@@ -587,13 +699,8 @@
         <w:t xml:space="preserve">court. </w:t>
       </w:r>
       <w:r>
-        <w:t xml:space="preserve">The temporary order goes into effect when the defendant </w:t>
-      </w:r>
-      <w:proofErr w:type="gramStart"/>
-      <w:r>
-        <w:t>is served</w:t>
-      </w:r>
-      <w:proofErr w:type="gramEnd"/>
+        <w:t>The temporary order goes into effect when the defendant is served</w:t>
+      </w:r>
       <w:r>
         <w:t xml:space="preserve">. </w:t>
       </w:r>
@@ -644,31 +751,15 @@
         </w:numPr>
       </w:pPr>
       <w:r>
-        <w:t xml:space="preserve">If the defendant </w:t>
+        <w:t xml:space="preserve">If the defendant doesn’t follow one or more terms of the temporary order, call your local police. Tell them you need </w:t>
       </w:r>
       <w:proofErr w:type="gramStart"/>
       <w:r>
-        <w:t>doesn’t</w:t>
+        <w:t>help</w:t>
       </w:r>
       <w:proofErr w:type="gramEnd"/>
       <w:r>
-        <w:t xml:space="preserve"> follow one or more terms of the temporary order, call your local police. Tell them you need </w:t>
-      </w:r>
-      <w:proofErr w:type="gramStart"/>
-      <w:r>
-        <w:t>help</w:t>
-      </w:r>
-      <w:proofErr w:type="gramEnd"/>
-      <w:r>
-        <w:t xml:space="preserve"> and you have a temporary order. The defendant may </w:t>
-      </w:r>
-      <w:proofErr w:type="gramStart"/>
-      <w:r>
-        <w:t>be charged</w:t>
-      </w:r>
-      <w:proofErr w:type="gramEnd"/>
-      <w:r>
-        <w:t xml:space="preserve"> with a crime if the order is not followed.</w:t>
+        <w:t xml:space="preserve"> and you have a temporary order. The defendant may be charged with a crime if the order is not followed.</w:t>
       </w:r>
     </w:p>
     <w:p>
@@ -724,15 +815,7 @@
         <w:t xml:space="preserve">or 1-800-889-2047 </w:t>
       </w:r>
       <w:r>
-        <w:t xml:space="preserve">to get help understanding why it </w:t>
-      </w:r>
-      <w:proofErr w:type="gramStart"/>
-      <w:r>
-        <w:t>was denied</w:t>
-      </w:r>
-      <w:proofErr w:type="gramEnd"/>
-      <w:r>
-        <w:t>. You may be able to correct the problem, refile and get a temporary order.</w:t>
+        <w:t>to get help understanding why it was denied. You may be able to correct the problem, refile and get a temporary order.</w:t>
       </w:r>
     </w:p>
     <w:p>
@@ -783,15 +866,7 @@
         <w:t xml:space="preserve"> </w:t>
       </w:r>
       <w:r>
-        <w:t xml:space="preserve">The hearing may </w:t>
-      </w:r>
-      <w:proofErr w:type="gramStart"/>
-      <w:r>
-        <w:t>be held</w:t>
-      </w:r>
-      <w:proofErr w:type="gramEnd"/>
-      <w:r>
-        <w:t xml:space="preserve"> in person or remotely by Webex or phone</w:t>
+        <w:t>The hearing may be held in person or remotely by Webex or phone</w:t>
       </w:r>
       <w:r>
         <w:rPr>
@@ -868,15 +943,7 @@
         <w:ind w:left="360"/>
       </w:pPr>
       <w:r>
-        <w:t xml:space="preserve">In </w:t>
-      </w:r>
-      <w:proofErr w:type="gramStart"/>
-      <w:r>
-        <w:t>many</w:t>
-      </w:r>
-      <w:proofErr w:type="gramEnd"/>
-      <w:r>
-        <w:t xml:space="preserve"> cases, the court will decide based on testimony from you, the defendant, and sometimes other witnesses. Testimony is usually the most important evidence in RFA cases.</w:t>
+        <w:t>In many cases, the court will decide based on testimony from you, the defendant, and sometimes other witnesses. Testimony is usually the most important evidence in RFA cases.</w:t>
       </w:r>
     </w:p>
     <w:p>
@@ -916,15 +983,7 @@
         <w:t>,</w:t>
       </w:r>
       <w:r>
-        <w:t xml:space="preserve"> be sure to bring </w:t>
-      </w:r>
-      <w:proofErr w:type="gramStart"/>
-      <w:r>
-        <w:t>3</w:t>
-      </w:r>
-      <w:proofErr w:type="gramEnd"/>
-      <w:r>
-        <w:t xml:space="preserve"> copies with you. If you are going by WebEx, you need to file your exhibits in advance. Read the notice of hearing you get from the court and ask the court clerk if you have questions.</w:t>
+        <w:t xml:space="preserve"> be sure to bring 3 copies with you. If you are going by WebEx, you need to file your exhibits in advance. Read the notice of hearing you get from the court and ask the court clerk if you have questions.</w:t>
       </w:r>
     </w:p>
     <w:p>
@@ -943,10 +1002,7 @@
         <w:t>your case?</w:t>
       </w:r>
       <w:r>
-        <w:t xml:space="preserve"> </w:t>
-      </w:r>
-      <w:r>
-        <w:t xml:space="preserve">Ask </w:t>
+        <w:t xml:space="preserve"> Ask </w:t>
       </w:r>
       <w:hyperlink r:id="rId16" w:history="1">
         <w:r>
@@ -1049,23 +1105,7 @@
         <w:t>not</w:t>
       </w:r>
       <w:r>
-        <w:t xml:space="preserve"> go into effect until the defendant has a copy. If the defendant is at the hearing, the order goes into effect right away. If the defendant does not show up for the hearing, the court will ask the police to serve them. The order will not go into effect until the order </w:t>
-      </w:r>
-      <w:proofErr w:type="gramStart"/>
-      <w:r>
-        <w:t>is served</w:t>
-      </w:r>
-      <w:proofErr w:type="gramEnd"/>
-      <w:r>
-        <w:t xml:space="preserve">. If a temporary order was issued, that order will remain in effect until the defendant </w:t>
-      </w:r>
-      <w:proofErr w:type="gramStart"/>
-      <w:r>
-        <w:t>is served</w:t>
-      </w:r>
-      <w:proofErr w:type="gramEnd"/>
-      <w:r>
-        <w:t xml:space="preserve"> with the final order.</w:t>
+        <w:t xml:space="preserve"> go into effect until the defendant has a copy. If the defendant is at the hearing, the order goes into effect right away. If the defendant does not show up for the hearing, the court will ask the police to serve them. The order will not go into effect until the order is served. If a temporary order was issued, that order will remain in effect until the defendant is served with the final order.</w:t>
       </w:r>
     </w:p>
     <w:p>
@@ -1344,6 +1384,7 @@
         <w:docPartUnique/>
       </w:docPartObj>
     </w:sdtPr>
+    <w:sdtEndPr/>
     <w:sdtContent>
       <w:sdt>
         <w:sdtPr>
@@ -1353,6 +1394,7 @@
             <w:docPartUnique/>
           </w:docPartObj>
         </w:sdtPr>
+        <w:sdtEndPr/>
         <w:sdtContent>
           <w:p>
             <w:pPr>
@@ -1492,6 +1534,7 @@
         <w:docPartUnique/>
       </w:docPartObj>
     </w:sdtPr>
+    <w:sdtEndPr/>
     <w:sdtContent>
       <w:sdt>
         <w:sdtPr>
@@ -1501,6 +1544,7 @@
             <w:docPartUnique/>
           </w:docPartObj>
         </w:sdtPr>
+        <w:sdtEndPr/>
         <w:sdtContent>
           <w:p>
             <w:pPr>
@@ -5308,6 +5352,7 @@
   <w:style w:type="character" w:default="1" w:styleId="DefaultParagraphFont">
     <w:name w:val="Default Paragraph Font"/>
     <w:uiPriority w:val="1"/>
+    <w:semiHidden/>
     <w:unhideWhenUsed/>
   </w:style>
   <w:style w:type="table" w:default="1" w:styleId="TableNormal">

</xml_diff>

<commit_message>
new Next Steps template
</commit_message>
<xml_diff>
--- a/docassemble/RFApackage/data/templates/RFApackage_next_steps.docx
+++ b/docassemble/RFApackage/data/templates/RFApackage_next_steps.docx
@@ -21,18 +21,8 @@
           <w:b w:val="0"/>
           <w:bCs w:val="0"/>
         </w:rPr>
-        <w:t xml:space="preserve">Asking the court for a Relief from Abuse (RFA) </w:t>
-      </w:r>
-      <w:proofErr w:type="gramStart"/>
-      <w:r>
-        <w:rPr>
-          <w:rStyle w:val="Heading1Char"/>
-          <w:b w:val="0"/>
-          <w:bCs w:val="0"/>
-        </w:rPr>
-        <w:t>order</w:t>
-      </w:r>
-      <w:proofErr w:type="gramEnd"/>
+        <w:t>Asking the court for a Relief from Abuse (RFA) order</w:t>
+      </w:r>
     </w:p>
     <w:p>
       <w:pPr>
@@ -241,13 +231,8 @@
         <w:t>Call the court</w:t>
       </w:r>
       <w:r>
-        <w:t xml:space="preserve">’s answering service </w:t>
-      </w:r>
-      <w:proofErr w:type="gramStart"/>
-      <w:r>
-        <w:t>at</w:t>
-      </w:r>
-      <w:proofErr w:type="gramEnd"/>
+        <w:t>’s answering service at</w:t>
+      </w:r>
       <w:r>
         <w:t xml:space="preserve"> 1-800-540-9990</w:t>
       </w:r>
@@ -259,23 +244,7 @@
           <w:b/>
           <w:bCs/>
         </w:rPr>
-        <w:t xml:space="preserve">during the night, </w:t>
-      </w:r>
-      <w:proofErr w:type="gramStart"/>
-      <w:r>
-        <w:rPr>
-          <w:b/>
-          <w:bCs/>
-        </w:rPr>
-        <w:t>weekend</w:t>
-      </w:r>
-      <w:proofErr w:type="gramEnd"/>
-      <w:r>
-        <w:rPr>
-          <w:b/>
-          <w:bCs/>
-        </w:rPr>
-        <w:t xml:space="preserve"> or holiday</w:t>
+        <w:t>during the night, weekend or holiday</w:t>
       </w:r>
       <w:r>
         <w:t>.</w:t>
@@ -415,13 +384,25 @@
     </w:p>
     <w:p>
       <w:r>
-        <w:t xml:space="preserve">Here is </w:t>
-      </w:r>
-      <w:r>
-        <w:t xml:space="preserve">the </w:t>
-      </w:r>
-      <w:r>
-        <w:t>contact information and location of the family court you chose:</w:t>
+        <w:t>D</w:t>
+      </w:r>
+      <w:r>
+        <w:t>etails</w:t>
+      </w:r>
+      <w:r>
+        <w:t xml:space="preserve"> </w:t>
+      </w:r>
+      <w:r>
+        <w:t>for</w:t>
+      </w:r>
+      <w:r>
+        <w:t xml:space="preserve"> the family court you </w:t>
+      </w:r>
+      <w:r>
+        <w:t>selected</w:t>
+      </w:r>
+      <w:r>
+        <w:t>:</w:t>
       </w:r>
     </w:p>
     <w:p>
@@ -506,97 +487,37 @@
         <w:br/>
       </w:r>
       <w:r>
-        <w:t>{{</w:t>
-      </w:r>
-      <w:r>
-        <w:t xml:space="preserve"> address_address </w:t>
-      </w:r>
-      <w:r>
-        <w:t>}}</w:t>
+        <w:t>{{ address_address }} {{ address_unit }}</w:t>
       </w:r>
       <w:r>
         <w:br/>
-      </w:r>
-      <w:r>
-        <w:t>{{</w:t>
-      </w:r>
-      <w:r>
-        <w:t xml:space="preserve"> address_unit </w:t>
-      </w:r>
-      <w:r>
-        <w:t>}}</w:t>
+        <w:t xml:space="preserve">{{ address_city }}, {{ address_state }} </w:t>
+      </w:r>
+      <w:r>
+        <w:t>0</w:t>
+      </w:r>
+      <w:r>
+        <w:t>{{ address_zip }}</w:t>
       </w:r>
       <w:r>
         <w:br/>
-      </w:r>
-      <w:r>
-        <w:t>{{</w:t>
-      </w:r>
-      <w:r>
-        <w:t xml:space="preserve"> address_city </w:t>
-      </w:r>
-      <w:r>
-        <w:t>}}</w:t>
-      </w:r>
-      <w:r>
-        <w:t xml:space="preserve">, </w:t>
-      </w:r>
-      <w:r>
-        <w:t>{{</w:t>
-      </w:r>
-      <w:r>
-        <w:t xml:space="preserve"> </w:t>
-      </w:r>
-      <w:r>
-        <w:t xml:space="preserve">address_state </w:t>
-      </w:r>
-      <w:r>
-        <w:t>}}</w:t>
-      </w:r>
-      <w:r>
-        <w:t xml:space="preserve"> </w:t>
-      </w:r>
-      <w:r>
-        <w:t>{{</w:t>
-      </w:r>
-      <w:r>
-        <w:t xml:space="preserve"> </w:t>
-      </w:r>
-      <w:r>
-        <w:t xml:space="preserve">address_zip </w:t>
-      </w:r>
-      <w:r>
-        <w:t>}}</w:t>
+        <w:t>{% if arbitrary_attribute %}</w:t>
       </w:r>
       <w:r>
         <w:br/>
-      </w:r>
-      <w:r>
         <w:t>Mailing address:</w:t>
       </w:r>
       <w:r>
         <w:br/>
-      </w:r>
-      <w:r>
-        <w:t>{{</w:t>
-      </w:r>
-      <w:r>
-        <w:t xml:space="preserve"> arbitrary_attribute </w:t>
-      </w:r>
-      <w:r>
-        <w:t>}}</w:t>
+        <w:t>{{ arbitrary_attribute }}</w:t>
       </w:r>
       <w:r>
         <w:br/>
-      </w:r>
-      <w:r>
-        <w:t>{{</w:t>
-      </w:r>
-      <w:r>
-        <w:t xml:space="preserve"> email </w:t>
-      </w:r>
-      <w:r>
-        <w:t>}}</w:t>
+        <w:t>{% endif %}</w:t>
+      </w:r>
+      <w:r>
+        <w:br/>
+        <w:t>{{ email }}</w:t>
       </w:r>
       <w:r>
         <w:br/>
@@ -607,33 +528,11 @@
       </w:r>
       <w:r>
         <w:br/>
-      </w:r>
-      <w:r>
-        <w:t>{{</w:t>
-      </w:r>
-      <w:r>
-        <w:t xml:space="preserve"> phone </w:t>
-      </w:r>
-      <w:r>
-        <w:t>}}</w:t>
+        <w:t>{{ phone }}</w:t>
       </w:r>
       <w:r>
         <w:br/>
-      </w:r>
-      <w:r>
-        <w:t xml:space="preserve">Court </w:t>
-      </w:r>
-      <w:r>
-        <w:t>answering service</w:t>
-      </w:r>
-      <w:r>
-        <w:t xml:space="preserve"> </w:t>
-      </w:r>
-      <w:r>
-        <w:t>during the night, weekend or holiday</w:t>
-      </w:r>
-      <w:r>
-        <w:t>:</w:t>
+        <w:t>Court answering service during the night, weekend or holiday:</w:t>
       </w:r>
       <w:r>
         <w:br/>
@@ -708,15 +607,7 @@
         <w:t>The temporary order lasts until the</w:t>
       </w:r>
       <w:r>
-        <w:t xml:space="preserve"> date and time of the final hearing. The police will also take the defendant’s guns at this </w:t>
-      </w:r>
-      <w:proofErr w:type="gramStart"/>
-      <w:r>
-        <w:t>time, if</w:t>
-      </w:r>
-      <w:proofErr w:type="gramEnd"/>
-      <w:r>
-        <w:t xml:space="preserve"> the temporary order tells them to.</w:t>
+        <w:t xml:space="preserve"> date and time of the final hearing. The police will also take the defendant’s guns at this time, if the temporary order tells them to.</w:t>
       </w:r>
     </w:p>
     <w:p>
@@ -731,15 +622,7 @@
         <w:t xml:space="preserve">Keep a copy of the order with you so that you can prove you have a </w:t>
       </w:r>
       <w:r>
-        <w:t xml:space="preserve">temporary order against the defendant. Consider giving copies to others such as your workplace, children’s </w:t>
-      </w:r>
-      <w:proofErr w:type="gramStart"/>
-      <w:r>
-        <w:t>school</w:t>
-      </w:r>
-      <w:proofErr w:type="gramEnd"/>
-      <w:r>
-        <w:t xml:space="preserve"> or childcare providers.</w:t>
+        <w:t>temporary order against the defendant. Consider giving copies to others such as your workplace, children’s school or childcare providers.</w:t>
       </w:r>
     </w:p>
     <w:p>
@@ -751,15 +634,7 @@
         </w:numPr>
       </w:pPr>
       <w:r>
-        <w:t xml:space="preserve">If the defendant doesn’t follow one or more terms of the temporary order, call your local police. Tell them you need </w:t>
-      </w:r>
-      <w:proofErr w:type="gramStart"/>
-      <w:r>
-        <w:t>help</w:t>
-      </w:r>
-      <w:proofErr w:type="gramEnd"/>
-      <w:r>
-        <w:t xml:space="preserve"> and you have a temporary order. The defendant may be charged with a crime if the order is not followed.</w:t>
+        <w:t>If the defendant doesn’t follow one or more terms of the temporary order, call your local police. Tell them you need help and you have a temporary order. The defendant may be charged with a crime if the order is not followed.</w:t>
       </w:r>
     </w:p>
     <w:p>
@@ -969,15 +844,7 @@
         <w:ind w:left="360"/>
       </w:pPr>
       <w:r>
-        <w:t xml:space="preserve">Sometimes you may have other kinds of evidence (“exhibits”) like texts, </w:t>
-      </w:r>
-      <w:proofErr w:type="gramStart"/>
-      <w:r>
-        <w:t>photos</w:t>
-      </w:r>
-      <w:proofErr w:type="gramEnd"/>
-      <w:r>
-        <w:t xml:space="preserve"> or medical records that you will share with the court before your hearing. Be sure to talk about them at the hearing. If you are going in person</w:t>
+        <w:t>Sometimes you may have other kinds of evidence (“exhibits”) like texts, photos or medical records that you will share with the court before your hearing. Be sure to talk about them at the hearing. If you are going in person</w:t>
       </w:r>
       <w:r>
         <w:t>,</w:t>
@@ -1032,15 +899,7 @@
         <w:t>,</w:t>
       </w:r>
       <w:r>
-        <w:t xml:space="preserve"> you may find out that the defendant has a lawyer. If they do, you may ask the court to “continue” (reschedule) the </w:t>
-      </w:r>
-      <w:proofErr w:type="gramStart"/>
-      <w:r>
-        <w:t>hearing</w:t>
-      </w:r>
-      <w:proofErr w:type="gramEnd"/>
-      <w:r>
-        <w:t xml:space="preserve"> so you have the chance to get a lawyer. Then contact us at Legal Services Vermont</w:t>
+        <w:t xml:space="preserve"> you may find out that the defendant has a lawyer. If they do, you may ask the court to “continue” (reschedule) the hearing so you have the chance to get a lawyer. Then contact us at Legal Services Vermont</w:t>
       </w:r>
       <w:r>
         <w:t>.</w:t>
@@ -1148,15 +1007,7 @@
         <w:ind w:left="360"/>
       </w:pPr>
       <w:r>
-        <w:t xml:space="preserve">Keep a copy with you so that you can prove you have a Relief from Abuse order against the defendant. Consider giving copies to others such as your workplace, children’s </w:t>
-      </w:r>
-      <w:proofErr w:type="gramStart"/>
-      <w:r>
-        <w:t>school</w:t>
-      </w:r>
-      <w:proofErr w:type="gramEnd"/>
-      <w:r>
-        <w:t xml:space="preserve"> or childcare providers.</w:t>
+        <w:t>Keep a copy with you so that you can prove you have a Relief from Abuse order against the defendant. Consider giving copies to others such as your workplace, children’s school or childcare providers.</w:t>
       </w:r>
     </w:p>
     <w:p>
@@ -1177,13 +1028,8 @@
         <w:pStyle w:val="Heading2"/>
       </w:pPr>
       <w:r>
-        <w:t xml:space="preserve">Get </w:t>
-      </w:r>
-      <w:proofErr w:type="gramStart"/>
-      <w:r>
-        <w:t>help</w:t>
-      </w:r>
-      <w:proofErr w:type="gramEnd"/>
+        <w:t>Get help</w:t>
+      </w:r>
     </w:p>
     <w:p>
       <w:r>

</xml_diff>